<commit_message>
shop-service api added. /api/shop-service/ returns a list of all services available
</commit_message>
<xml_diff>
--- a/documentation/API.docx
+++ b/documentation/API.docx
@@ -1153,7 +1153,7 @@
         </w:rPr>
         <w:lastRenderedPageBreak/>
         <w:drawing>
-          <wp:inline distT="0" distB="0" distL="0" distR="0" wp14:anchorId="54B555DB" wp14:editId="037E6333">
+          <wp:inline distT="0" distB="0" distL="0" distR="0" wp14:anchorId="257248D9" wp14:editId="43ECFB3F">
             <wp:extent cx="5943600" cy="4271010"/>
             <wp:effectExtent l="0" t="0" r="0" b="0"/>
             <wp:docPr id="1" name="Picture 1"/>
@@ -1188,6 +1188,95 @@
           </wp:inline>
         </w:drawing>
       </w:r>
+    </w:p>
+    <w:p>
+      <w:pPr>
+        <w:rPr>
+          <w:rFonts w:ascii="Arial" w:hAnsi="Arial" w:cs="Arial"/>
+          <w:sz w:val="24"/>
+          <w:szCs w:val="24"/>
+          <w:lang w:val="en-US"/>
+        </w:rPr>
+      </w:pPr>
+    </w:p>
+    <w:p>
+      <w:pPr>
+        <w:rPr>
+          <w:rFonts w:ascii="Georgia" w:hAnsi="Georgia" w:cs="Arial"/>
+          <w:sz w:val="28"/>
+          <w:szCs w:val="28"/>
+          <w:lang w:val="en-US"/>
+        </w:rPr>
+      </w:pPr>
+      <w:r>
+        <w:rPr>
+          <w:rFonts w:ascii="Georgia" w:hAnsi="Georgia" w:cs="Arial"/>
+          <w:sz w:val="28"/>
+          <w:szCs w:val="28"/>
+          <w:lang w:val="en-US"/>
+        </w:rPr>
+        <w:t>ListCreateAPIView documentation</w:t>
+      </w:r>
+    </w:p>
+    <w:p>
+      <w:pPr>
+        <w:rPr>
+          <w:rFonts w:ascii="Arial" w:hAnsi="Arial" w:cs="Arial"/>
+          <w:sz w:val="24"/>
+          <w:szCs w:val="24"/>
+          <w:lang w:val="en-US"/>
+        </w:rPr>
+      </w:pPr>
+      <w:r>
+        <w:rPr>
+          <w:noProof/>
+        </w:rPr>
+        <w:drawing>
+          <wp:inline distT="0" distB="0" distL="0" distR="0" wp14:anchorId="674BD3A8" wp14:editId="678C67A0">
+            <wp:extent cx="5943600" cy="2146935"/>
+            <wp:effectExtent l="0" t="0" r="0" b="5715"/>
+            <wp:docPr id="2" name="Picture 2"/>
+            <wp:cNvGraphicFramePr>
+              <a:graphicFrameLocks xmlns:a="http://schemas.openxmlformats.org/drawingml/2006/main" noChangeAspect="1"/>
+            </wp:cNvGraphicFramePr>
+            <a:graphic xmlns:a="http://schemas.openxmlformats.org/drawingml/2006/main">
+              <a:graphicData uri="http://schemas.openxmlformats.org/drawingml/2006/picture">
+                <pic:pic xmlns:pic="http://schemas.openxmlformats.org/drawingml/2006/picture">
+                  <pic:nvPicPr>
+                    <pic:cNvPr id="1" name=""/>
+                    <pic:cNvPicPr/>
+                  </pic:nvPicPr>
+                  <pic:blipFill>
+                    <a:blip r:embed="rId5"/>
+                    <a:stretch>
+                      <a:fillRect/>
+                    </a:stretch>
+                  </pic:blipFill>
+                  <pic:spPr>
+                    <a:xfrm>
+                      <a:off x="0" y="0"/>
+                      <a:ext cx="5943600" cy="2146935"/>
+                    </a:xfrm>
+                    <a:prstGeom prst="rect">
+                      <a:avLst/>
+                    </a:prstGeom>
+                  </pic:spPr>
+                </pic:pic>
+              </a:graphicData>
+            </a:graphic>
+          </wp:inline>
+        </w:drawing>
+      </w:r>
+    </w:p>
+    <w:p>
+      <w:pPr>
+        <w:rPr>
+          <w:rFonts w:ascii="Arial" w:hAnsi="Arial" w:cs="Arial"/>
+          <w:sz w:val="24"/>
+          <w:szCs w:val="24"/>
+          <w:lang w:val="en-US"/>
+        </w:rPr>
+      </w:pPr>
     </w:p>
     <w:sectPr>
       <w:pgSz w:w="12240" w:h="15840"/>

</xml_diff>